<commit_message>
There are some problem
</commit_message>
<xml_diff>
--- a/New folder/bdd homework-2.docx
+++ b/New folder/bdd homework-2.docx
@@ -133,7 +133,17 @@
           <w:szCs w:val="24"/>
           <w:lang w:val="en-US"/>
         </w:rPr>
-        <w:t xml:space="preserve">When   </w:t>
+        <w:t>While</w:t>
+      </w:r>
+      <w:bookmarkStart w:id="0" w:name="_GoBack"/>
+      <w:bookmarkEnd w:id="0"/>
+      <w:r>
+        <w:rPr>
+          <w:sz w:val="24"/>
+          <w:szCs w:val="24"/>
+          <w:lang w:val="en-US"/>
+        </w:rPr>
+        <w:t xml:space="preserve">  </w:t>
       </w:r>
       <w:r>
         <w:rPr>
@@ -406,8 +416,6 @@
           <w:lang w:val="en-US"/>
         </w:rPr>
       </w:pPr>
-      <w:bookmarkStart w:id="0" w:name="_GoBack"/>
-      <w:bookmarkEnd w:id="0"/>
     </w:p>
     <w:sectPr>
       <w:pgSz w:w="11906" w:h="16838"/>

</xml_diff>

<commit_message>
I done my work
</commit_message>
<xml_diff>
--- a/New folder/bdd homework-2.docx
+++ b/New folder/bdd homework-2.docx
@@ -135,280 +135,288 @@
         </w:rPr>
         <w:t>While</w:t>
       </w:r>
+      <w:r>
+        <w:rPr>
+          <w:sz w:val="24"/>
+          <w:szCs w:val="24"/>
+          <w:lang w:val="en-US"/>
+        </w:rPr>
+        <w:t xml:space="preserve">  </w:t>
+      </w:r>
+      <w:r>
+        <w:rPr>
+          <w:sz w:val="24"/>
+          <w:szCs w:val="24"/>
+          <w:lang w:val="en-US"/>
+        </w:rPr>
+        <w:t xml:space="preserve">     </w:t>
+      </w:r>
+      <w:r>
+        <w:rPr>
+          <w:sz w:val="24"/>
+          <w:szCs w:val="24"/>
+          <w:lang w:val="en-US"/>
+        </w:rPr>
+        <w:t xml:space="preserve">User </w:t>
+      </w:r>
+      <w:r>
+        <w:rPr>
+          <w:sz w:val="24"/>
+          <w:szCs w:val="24"/>
+          <w:lang w:val="en-US"/>
+        </w:rPr>
+        <w:t>e</w:t>
+      </w:r>
+      <w:r>
+        <w:rPr>
+          <w:sz w:val="24"/>
+          <w:szCs w:val="24"/>
+          <w:lang w:val="en-US"/>
+        </w:rPr>
+        <w:t>nter landline phone number</w:t>
+      </w:r>
+      <w:r>
+        <w:rPr>
+          <w:sz w:val="24"/>
+          <w:szCs w:val="24"/>
+          <w:lang w:val="en-US"/>
+        </w:rPr>
+        <w:t xml:space="preserve"> start 02085674389</w:t>
+      </w:r>
+    </w:p>
+    <w:p>
+      <w:pPr>
+        <w:rPr>
+          <w:sz w:val="24"/>
+          <w:szCs w:val="24"/>
+          <w:lang w:val="en-US"/>
+        </w:rPr>
+      </w:pPr>
+      <w:r>
+        <w:rPr>
+          <w:sz w:val="24"/>
+          <w:szCs w:val="24"/>
+          <w:lang w:val="en-US"/>
+        </w:rPr>
+        <w:t xml:space="preserve">Then </w:t>
+      </w:r>
+      <w:r>
+        <w:rPr>
+          <w:sz w:val="24"/>
+          <w:szCs w:val="24"/>
+          <w:lang w:val="en-US"/>
+        </w:rPr>
+        <w:t xml:space="preserve">        </w:t>
+      </w:r>
+      <w:r>
+        <w:rPr>
+          <w:sz w:val="24"/>
+          <w:szCs w:val="24"/>
+          <w:lang w:val="en-US"/>
+        </w:rPr>
+        <w:t xml:space="preserve"> Phone number should be e</w:t>
+      </w:r>
+      <w:r>
+        <w:rPr>
+          <w:sz w:val="24"/>
+          <w:szCs w:val="24"/>
+          <w:lang w:val="en-US"/>
+        </w:rPr>
+        <w:t>ntered as 020 8567 4389</w:t>
+      </w:r>
+    </w:p>
+    <w:p>
+      <w:pPr>
+        <w:rPr>
+          <w:sz w:val="24"/>
+          <w:szCs w:val="24"/>
+          <w:lang w:val="en-US"/>
+        </w:rPr>
+      </w:pPr>
+      <w:r>
+        <w:rPr>
+          <w:sz w:val="24"/>
+          <w:szCs w:val="24"/>
+          <w:lang w:val="en-US"/>
+        </w:rPr>
+        <w:t>Scenario:  User should</w:t>
+      </w:r>
+      <w:r>
+        <w:rPr>
+          <w:sz w:val="24"/>
+          <w:szCs w:val="24"/>
+          <w:lang w:val="en-US"/>
+        </w:rPr>
+        <w:t xml:space="preserve"> be </w:t>
+      </w:r>
+      <w:proofErr w:type="gramStart"/>
+      <w:r>
+        <w:rPr>
+          <w:sz w:val="24"/>
+          <w:szCs w:val="24"/>
+          <w:lang w:val="en-US"/>
+        </w:rPr>
+        <w:t>enter</w:t>
+      </w:r>
+      <w:proofErr w:type="gramEnd"/>
+      <w:r>
+        <w:rPr>
+          <w:sz w:val="24"/>
+          <w:szCs w:val="24"/>
+          <w:lang w:val="en-US"/>
+        </w:rPr>
+        <w:t xml:space="preserve"> phone number with default auto spacing</w:t>
+      </w:r>
+    </w:p>
+    <w:p>
+      <w:pPr>
+        <w:rPr>
+          <w:sz w:val="24"/>
+          <w:szCs w:val="24"/>
+          <w:lang w:val="en-US"/>
+        </w:rPr>
+      </w:pPr>
+      <w:r>
+        <w:rPr>
+          <w:sz w:val="24"/>
+          <w:szCs w:val="24"/>
+          <w:lang w:val="en-US"/>
+        </w:rPr>
+        <w:t>Given      User already on personal detail page</w:t>
+      </w:r>
+    </w:p>
+    <w:p>
+      <w:pPr>
+        <w:rPr>
+          <w:sz w:val="24"/>
+          <w:szCs w:val="24"/>
+          <w:lang w:val="en-US"/>
+        </w:rPr>
+      </w:pPr>
+      <w:r>
+        <w:rPr>
+          <w:sz w:val="24"/>
+          <w:szCs w:val="24"/>
+          <w:lang w:val="en-US"/>
+        </w:rPr>
+        <w:t xml:space="preserve">When      User enter any digit number up to 15 </w:t>
+      </w:r>
+      <w:proofErr w:type="spellStart"/>
+      <w:r>
+        <w:rPr>
+          <w:sz w:val="24"/>
+          <w:szCs w:val="24"/>
+          <w:lang w:val="en-US"/>
+        </w:rPr>
+        <w:t>xxxxxxxxxxxxxxx</w:t>
+      </w:r>
+      <w:proofErr w:type="spellEnd"/>
+    </w:p>
+    <w:p>
+      <w:pPr>
+        <w:rPr>
+          <w:sz w:val="24"/>
+          <w:szCs w:val="24"/>
+          <w:lang w:val="en-US"/>
+        </w:rPr>
+      </w:pPr>
+      <w:r>
+        <w:rPr>
+          <w:sz w:val="24"/>
+          <w:szCs w:val="24"/>
+          <w:lang w:val="en-US"/>
+        </w:rPr>
+        <w:t xml:space="preserve">Then        </w:t>
+      </w:r>
+      <w:r>
+        <w:rPr>
+          <w:sz w:val="24"/>
+          <w:szCs w:val="24"/>
+          <w:lang w:val="en-US"/>
+        </w:rPr>
+        <w:t xml:space="preserve">Phone number should be enter xxx </w:t>
+      </w:r>
+      <w:proofErr w:type="spellStart"/>
+      <w:r>
+        <w:rPr>
+          <w:sz w:val="24"/>
+          <w:szCs w:val="24"/>
+          <w:lang w:val="en-US"/>
+        </w:rPr>
+        <w:t>xxxx</w:t>
+      </w:r>
+      <w:proofErr w:type="spellEnd"/>
+      <w:r>
+        <w:rPr>
+          <w:sz w:val="24"/>
+          <w:szCs w:val="24"/>
+          <w:lang w:val="en-US"/>
+        </w:rPr>
+        <w:t xml:space="preserve"> </w:t>
+      </w:r>
+      <w:proofErr w:type="spellStart"/>
+      <w:r>
+        <w:rPr>
+          <w:sz w:val="24"/>
+          <w:szCs w:val="24"/>
+          <w:lang w:val="en-US"/>
+        </w:rPr>
+        <w:t>xxxx</w:t>
+      </w:r>
+      <w:proofErr w:type="spellEnd"/>
+      <w:r>
+        <w:rPr>
+          <w:sz w:val="24"/>
+          <w:szCs w:val="24"/>
+          <w:lang w:val="en-US"/>
+        </w:rPr>
+        <w:t xml:space="preserve"> </w:t>
+      </w:r>
+      <w:proofErr w:type="spellStart"/>
+      <w:r>
+        <w:rPr>
+          <w:sz w:val="24"/>
+          <w:szCs w:val="24"/>
+          <w:lang w:val="en-US"/>
+        </w:rPr>
+        <w:t>xxxx</w:t>
+      </w:r>
+      <w:proofErr w:type="spellEnd"/>
+    </w:p>
+    <w:p>
+      <w:pPr>
+        <w:rPr>
+          <w:lang w:val="en-US"/>
+        </w:rPr>
+      </w:pPr>
+    </w:p>
+    <w:p>
+      <w:pPr>
+        <w:rPr>
+          <w:lang w:val="en-US"/>
+        </w:rPr>
+      </w:pPr>
+      <w:r>
+        <w:rPr>
+          <w:lang w:val="en-US"/>
+        </w:rPr>
+        <w:t># The second example has three steps</w:t>
+      </w:r>
+    </w:p>
+    <w:p>
+      <w:pPr>
+        <w:rPr>
+          <w:lang w:val="en-US"/>
+        </w:rPr>
+      </w:pPr>
+      <w:r>
+        <w:rPr>
+          <w:lang w:val="en-US"/>
+        </w:rPr>
+        <w:t xml:space="preserve">  </w:t>
+      </w:r>
       <w:bookmarkStart w:id="0" w:name="_GoBack"/>
       <w:bookmarkEnd w:id="0"/>
-      <w:r>
-        <w:rPr>
-          <w:sz w:val="24"/>
-          <w:szCs w:val="24"/>
-          <w:lang w:val="en-US"/>
-        </w:rPr>
-        <w:t xml:space="preserve">  </w:t>
-      </w:r>
-      <w:r>
-        <w:rPr>
-          <w:sz w:val="24"/>
-          <w:szCs w:val="24"/>
-          <w:lang w:val="en-US"/>
-        </w:rPr>
-        <w:t xml:space="preserve">     </w:t>
-      </w:r>
-      <w:r>
-        <w:rPr>
-          <w:sz w:val="24"/>
-          <w:szCs w:val="24"/>
-          <w:lang w:val="en-US"/>
-        </w:rPr>
-        <w:t xml:space="preserve">User </w:t>
-      </w:r>
-      <w:r>
-        <w:rPr>
-          <w:sz w:val="24"/>
-          <w:szCs w:val="24"/>
-          <w:lang w:val="en-US"/>
-        </w:rPr>
-        <w:t>e</w:t>
-      </w:r>
-      <w:r>
-        <w:rPr>
-          <w:sz w:val="24"/>
-          <w:szCs w:val="24"/>
-          <w:lang w:val="en-US"/>
-        </w:rPr>
-        <w:t>nter landline phone number</w:t>
-      </w:r>
-      <w:r>
-        <w:rPr>
-          <w:sz w:val="24"/>
-          <w:szCs w:val="24"/>
-          <w:lang w:val="en-US"/>
-        </w:rPr>
-        <w:t xml:space="preserve"> start 02085674389</w:t>
-      </w:r>
-    </w:p>
-    <w:p>
-      <w:pPr>
-        <w:rPr>
-          <w:sz w:val="24"/>
-          <w:szCs w:val="24"/>
-          <w:lang w:val="en-US"/>
-        </w:rPr>
-      </w:pPr>
-      <w:r>
-        <w:rPr>
-          <w:sz w:val="24"/>
-          <w:szCs w:val="24"/>
-          <w:lang w:val="en-US"/>
-        </w:rPr>
-        <w:t xml:space="preserve">Then </w:t>
-      </w:r>
-      <w:r>
-        <w:rPr>
-          <w:sz w:val="24"/>
-          <w:szCs w:val="24"/>
-          <w:lang w:val="en-US"/>
-        </w:rPr>
-        <w:t xml:space="preserve">        </w:t>
-      </w:r>
-      <w:r>
-        <w:rPr>
-          <w:sz w:val="24"/>
-          <w:szCs w:val="24"/>
-          <w:lang w:val="en-US"/>
-        </w:rPr>
-        <w:t xml:space="preserve"> Phone number should be e</w:t>
-      </w:r>
-      <w:r>
-        <w:rPr>
-          <w:sz w:val="24"/>
-          <w:szCs w:val="24"/>
-          <w:lang w:val="en-US"/>
-        </w:rPr>
-        <w:t>ntered as 020 8567 4389</w:t>
-      </w:r>
-    </w:p>
-    <w:p>
-      <w:pPr>
-        <w:rPr>
-          <w:sz w:val="24"/>
-          <w:szCs w:val="24"/>
-          <w:lang w:val="en-US"/>
-        </w:rPr>
-      </w:pPr>
-      <w:r>
-        <w:rPr>
-          <w:sz w:val="24"/>
-          <w:szCs w:val="24"/>
-          <w:lang w:val="en-US"/>
-        </w:rPr>
-        <w:t>Scenario:  User should</w:t>
-      </w:r>
-      <w:r>
-        <w:rPr>
-          <w:sz w:val="24"/>
-          <w:szCs w:val="24"/>
-          <w:lang w:val="en-US"/>
-        </w:rPr>
-        <w:t xml:space="preserve"> be </w:t>
-      </w:r>
-      <w:proofErr w:type="gramStart"/>
-      <w:r>
-        <w:rPr>
-          <w:sz w:val="24"/>
-          <w:szCs w:val="24"/>
-          <w:lang w:val="en-US"/>
-        </w:rPr>
-        <w:t>enter</w:t>
-      </w:r>
-      <w:proofErr w:type="gramEnd"/>
-      <w:r>
-        <w:rPr>
-          <w:sz w:val="24"/>
-          <w:szCs w:val="24"/>
-          <w:lang w:val="en-US"/>
-        </w:rPr>
-        <w:t xml:space="preserve"> phone number with default auto spacing</w:t>
-      </w:r>
-    </w:p>
-    <w:p>
-      <w:pPr>
-        <w:rPr>
-          <w:sz w:val="24"/>
-          <w:szCs w:val="24"/>
-          <w:lang w:val="en-US"/>
-        </w:rPr>
-      </w:pPr>
-      <w:r>
-        <w:rPr>
-          <w:sz w:val="24"/>
-          <w:szCs w:val="24"/>
-          <w:lang w:val="en-US"/>
-        </w:rPr>
-        <w:t>Given      User already on personal detail page</w:t>
-      </w:r>
-    </w:p>
-    <w:p>
-      <w:pPr>
-        <w:rPr>
-          <w:sz w:val="24"/>
-          <w:szCs w:val="24"/>
-          <w:lang w:val="en-US"/>
-        </w:rPr>
-      </w:pPr>
-      <w:r>
-        <w:rPr>
-          <w:sz w:val="24"/>
-          <w:szCs w:val="24"/>
-          <w:lang w:val="en-US"/>
-        </w:rPr>
-        <w:t xml:space="preserve">When      User enter any digit number up to 15 </w:t>
-      </w:r>
-      <w:proofErr w:type="spellStart"/>
-      <w:r>
-        <w:rPr>
-          <w:sz w:val="24"/>
-          <w:szCs w:val="24"/>
-          <w:lang w:val="en-US"/>
-        </w:rPr>
-        <w:t>xxxxxxxxxxxxxxx</w:t>
-      </w:r>
-      <w:proofErr w:type="spellEnd"/>
-    </w:p>
-    <w:p>
-      <w:pPr>
-        <w:rPr>
-          <w:sz w:val="24"/>
-          <w:szCs w:val="24"/>
-          <w:lang w:val="en-US"/>
-        </w:rPr>
-      </w:pPr>
-      <w:r>
-        <w:rPr>
-          <w:sz w:val="24"/>
-          <w:szCs w:val="24"/>
-          <w:lang w:val="en-US"/>
-        </w:rPr>
-        <w:t xml:space="preserve">Then        </w:t>
-      </w:r>
-      <w:r>
-        <w:rPr>
-          <w:sz w:val="24"/>
-          <w:szCs w:val="24"/>
-          <w:lang w:val="en-US"/>
-        </w:rPr>
-        <w:t xml:space="preserve">Phone number should be </w:t>
-      </w:r>
-      <w:proofErr w:type="gramStart"/>
-      <w:r>
-        <w:rPr>
-          <w:sz w:val="24"/>
-          <w:szCs w:val="24"/>
-          <w:lang w:val="en-US"/>
-        </w:rPr>
-        <w:t>enter</w:t>
-      </w:r>
-      <w:proofErr w:type="gramEnd"/>
-      <w:r>
-        <w:rPr>
-          <w:sz w:val="24"/>
-          <w:szCs w:val="24"/>
-          <w:lang w:val="en-US"/>
-        </w:rPr>
-        <w:t xml:space="preserve"> xxx </w:t>
-      </w:r>
-      <w:proofErr w:type="spellStart"/>
-      <w:r>
-        <w:rPr>
-          <w:sz w:val="24"/>
-          <w:szCs w:val="24"/>
-          <w:lang w:val="en-US"/>
-        </w:rPr>
-        <w:t>xxxx</w:t>
-      </w:r>
-      <w:proofErr w:type="spellEnd"/>
-      <w:r>
-        <w:rPr>
-          <w:sz w:val="24"/>
-          <w:szCs w:val="24"/>
-          <w:lang w:val="en-US"/>
-        </w:rPr>
-        <w:t xml:space="preserve"> </w:t>
-      </w:r>
-      <w:proofErr w:type="spellStart"/>
-      <w:r>
-        <w:rPr>
-          <w:sz w:val="24"/>
-          <w:szCs w:val="24"/>
-          <w:lang w:val="en-US"/>
-        </w:rPr>
-        <w:t>xxxx</w:t>
-      </w:r>
-      <w:proofErr w:type="spellEnd"/>
-      <w:r>
-        <w:rPr>
-          <w:sz w:val="24"/>
-          <w:szCs w:val="24"/>
-          <w:lang w:val="en-US"/>
-        </w:rPr>
-        <w:t xml:space="preserve"> </w:t>
-      </w:r>
-      <w:proofErr w:type="spellStart"/>
-      <w:r>
-        <w:rPr>
-          <w:sz w:val="24"/>
-          <w:szCs w:val="24"/>
-          <w:lang w:val="en-US"/>
-        </w:rPr>
-        <w:t>xxxx</w:t>
-      </w:r>
-      <w:proofErr w:type="spellEnd"/>
-    </w:p>
-    <w:p>
-      <w:pPr>
-        <w:rPr>
-          <w:lang w:val="en-US"/>
-        </w:rPr>
-      </w:pPr>
     </w:p>
     <w:p>
       <w:pPr>

</xml_diff>